<commit_message>
add imagenes de desafio 1 que se habia borrado
</commit_message>
<xml_diff>
--- a/Desafio 1 Ionic/Desafio 1 ionic imagenes.docx
+++ b/Desafio 1 Ionic/Desafio 1 ionic imagenes.docx
@@ -56,15 +56,17 @@
       <w:proofErr w:type="spellEnd"/>
     </w:p>
     <w:p>
+      <w:bookmarkStart w:id="0" w:name="_GoBack"/>
       <w:r>
         <w:rPr>
           <w:noProof/>
           <w:lang w:eastAsia="es-VE"/>
         </w:rPr>
+        <w:lastRenderedPageBreak/>
         <w:drawing>
           <wp:inline distT="0" distB="0" distL="0" distR="0" wp14:anchorId="7F04B4E2" wp14:editId="7B80CDAB">
-            <wp:extent cx="6858000" cy="3857625"/>
-            <wp:effectExtent l="0" t="0" r="0" b="9525"/>
+            <wp:extent cx="13716000" cy="7715250"/>
+            <wp:effectExtent l="0" t="0" r="0" b="0"/>
             <wp:docPr id="2" name="Imagen 2"/>
             <wp:cNvGraphicFramePr>
               <a:graphicFrameLocks xmlns:a="http://schemas.openxmlformats.org/drawingml/2006/main" noChangeAspect="1"/>
@@ -85,7 +87,7 @@
                   <pic:spPr>
                     <a:xfrm>
                       <a:off x="0" y="0"/>
-                      <a:ext cx="6858000" cy="3857625"/>
+                      <a:ext cx="13720785" cy="7717942"/>
                     </a:xfrm>
                     <a:prstGeom prst="rect">
                       <a:avLst/>
@@ -97,6 +99,7 @@
           </wp:inline>
         </w:drawing>
       </w:r>
+      <w:bookmarkEnd w:id="0"/>
     </w:p>
     <w:p>
       <w:r>
@@ -178,10 +181,7 @@
       </w:r>
       <w:proofErr w:type="spellEnd"/>
       <w:r>
-        <w:t xml:space="preserve"> de forma tal que muestre información de la carrera Programación de aplica</w:t>
-      </w:r>
-      <w:r>
-        <w:t xml:space="preserve">ciones: objetivo, pensum, </w:t>
+        <w:t xml:space="preserve"> de forma tal que muestre información de la carrera Programación de aplicaciones: objetivo, pensum, </w:t>
       </w:r>
       <w:proofErr w:type="spellStart"/>
       <w:r>
@@ -189,10 +189,7 @@
       </w:r>
       <w:proofErr w:type="spellEnd"/>
       <w:r>
-        <w:t xml:space="preserve">, </w:t>
-      </w:r>
-      <w:r>
-        <w:t xml:space="preserve">utilizando botones, iconos y </w:t>
+        <w:t xml:space="preserve">, utilizando botones, iconos y </w:t>
       </w:r>
       <w:proofErr w:type="spellStart"/>
       <w:r>
@@ -448,8 +445,6 @@
       <w:r>
         <w:t>IonicDevApp</w:t>
       </w:r>
-      <w:bookmarkStart w:id="0" w:name="_GoBack"/>
-      <w:bookmarkEnd w:id="0"/>
       <w:proofErr w:type="spellEnd"/>
     </w:p>
     <w:p/>

</xml_diff>